<commit_message>
Updating scrum meetings and adding requirements folder.
</commit_message>
<xml_diff>
--- a/Scrum Meetings/WEEK-4-SCRUM-MEETING.docx
+++ b/Scrum Meetings/WEEK-4-SCRUM-MEETING.docx
@@ -20,7 +20,7 @@
         <w:t> </w:t>
       </w:r>
       <w:r>
-        <w:t>SCRUM MEETING WEEK ()</w:t>
+        <w:t>SCRUM MEETING WEEK (4)</w:t>
       </w:r>
     </w:p>
     <w:p>
@@ -31,10 +31,36 @@
           <w:b/>
           <w:bCs/>
           <w:spacing w:val="-2"/>
-          <w:sz w:val="34"/>
-          <w:szCs w:val="34"/>
-        </w:rPr>
-      </w:pPr>
+          <w:sz w:val="22"/>
+          <w:szCs w:val="22"/>
+        </w:rPr>
+      </w:pPr>
+      <w:r>
+        <w:rPr>
+          <w:rFonts w:ascii="Times New Roman" w:eastAsia="Times New Roman" w:hAnsi="Times New Roman" w:cs="Times New Roman"/>
+          <w:b/>
+          <w:bCs/>
+          <w:sz w:val="22"/>
+          <w:szCs w:val="22"/>
+        </w:rPr>
+        <w:t>January 28 – February 3, 2024</w:t>
+      </w:r>
+      <w:r>
+        <w:tab/>
+      </w:r>
+      <w:r>
+        <w:tab/>
+      </w:r>
+      <w:r>
+        <w:rPr>
+          <w:rFonts w:ascii="Times New Roman" w:eastAsia="Times New Roman" w:hAnsi="Times New Roman" w:cs="Times New Roman"/>
+          <w:b/>
+          <w:bCs/>
+          <w:sz w:val="22"/>
+          <w:szCs w:val="22"/>
+        </w:rPr>
+        <w:t>MANF Boys</w:t>
+      </w:r>
     </w:p>
     <w:p>
       <w:pPr>
@@ -92,7 +118,7 @@
           <w:szCs w:val="34"/>
         </w:rPr>
         <w:drawing>
-          <wp:inline distT="0" distB="0" distL="0" distR="0" wp14:anchorId="79682000" wp14:editId="2AA0A4C6">
+          <wp:inline distT="0" distB="0" distL="0" distR="0" wp14:anchorId="79682000" wp14:editId="0968F1A9">
             <wp:extent cx="157163" cy="157163"/>
             <wp:effectExtent l="0" t="0" r="0" b="0"/>
             <wp:docPr id="1499542647" name="Picture 4" descr=":white_check_mark:"/>
@@ -290,13 +316,12 @@
               </w:rPr>
               <w:t>​​</w:t>
             </w:r>
-          </w:p>
-          <w:p>
-            <w:pPr>
-              <w:rPr>
-                <w:rFonts w:ascii="Times New Roman" w:eastAsia="Times New Roman" w:hAnsi="Times New Roman" w:cs="Times New Roman"/>
-              </w:rPr>
-            </w:pPr>
+            <w:r>
+              <w:rPr>
+                <w:rFonts w:ascii="Times New Roman" w:eastAsia="Times New Roman" w:hAnsi="Times New Roman" w:cs="Times New Roman"/>
+              </w:rPr>
+              <w:t>Research on use-case diagrams and project dataset options.</w:t>
+            </w:r>
           </w:p>
           <w:p>
             <w:pPr>
@@ -344,6 +369,12 @@
               </w:rPr>
               <w:t>​​</w:t>
             </w:r>
+            <w:r>
+              <w:rPr>
+                <w:rFonts w:ascii="Times New Roman" w:eastAsia="Times New Roman" w:hAnsi="Times New Roman" w:cs="Times New Roman"/>
+              </w:rPr>
+              <w:t>Created use case diagram, decided on a project dataset.</w:t>
+            </w:r>
           </w:p>
         </w:tc>
         <w:tc>
@@ -362,6 +393,12 @@
                 <w:rFonts w:ascii="Times New Roman" w:eastAsia="Times New Roman" w:hAnsi="Times New Roman" w:cs="Times New Roman"/>
               </w:rPr>
               <w:t>​​</w:t>
+            </w:r>
+            <w:r>
+              <w:rPr>
+                <w:rFonts w:ascii="Times New Roman" w:eastAsia="Times New Roman" w:hAnsi="Times New Roman" w:cs="Times New Roman"/>
+              </w:rPr>
+              <w:t>Finalized project description.</w:t>
             </w:r>
           </w:p>
         </w:tc>
@@ -436,7 +473,7 @@
           <w:szCs w:val="34"/>
         </w:rPr>
         <w:drawing>
-          <wp:inline distT="0" distB="0" distL="0" distR="0">
+          <wp:inline distT="0" distB="0" distL="0" distR="0" wp14:anchorId="727180AF" wp14:editId="60ED447A">
             <wp:extent cx="171450" cy="171450"/>
             <wp:effectExtent l="0" t="0" r="6350" b="6350"/>
             <wp:docPr id="922092399" name="Picture 3" descr=":busts_in_silhouette:"/>
@@ -608,25 +645,14 @@
             <w:hideMark/>
           </w:tcPr>
           <w:p>
-            <w:pPr>
-              <w:rPr>
-                <w:rFonts w:ascii="Times New Roman" w:eastAsia="Times New Roman" w:hAnsi="Times New Roman" w:cs="Times New Roman"/>
-                <w:spacing w:val="-1"/>
-              </w:rPr>
-            </w:pPr>
-            <w:r>
-              <w:rPr>
-                <w:rFonts w:ascii="Times New Roman" w:eastAsia="Times New Roman" w:hAnsi="Times New Roman" w:cs="Times New Roman"/>
-                <w:spacing w:val="-1"/>
-              </w:rPr>
-              <w:t>​​</w:t>
-            </w:r>
-            <w:r>
-              <w:rPr>
-                <w:rFonts w:ascii="Times New Roman" w:eastAsia="Times New Roman" w:hAnsi="Times New Roman" w:cs="Times New Roman"/>
-                <w:spacing w:val="-1"/>
-              </w:rPr>
-              <w:t xml:space="preserve"> </w:t>
+            <w:r>
+              <w:rPr>
+                <w:rFonts w:ascii="Arial" w:eastAsia="Arial" w:hAnsi="Arial" w:cs="Arial"/>
+                <w:color w:val="000000" w:themeColor="text1"/>
+                <w:sz w:val="22"/>
+                <w:szCs w:val="22"/>
+              </w:rPr>
+              <w:t>Sulman Ali</w:t>
             </w:r>
           </w:p>
         </w:tc>
@@ -654,7 +680,7 @@
                 <w:rFonts w:ascii="Times New Roman" w:eastAsia="Times New Roman" w:hAnsi="Times New Roman" w:cs="Times New Roman"/>
                 <w:spacing w:val="-1"/>
               </w:rPr>
-              <w:t xml:space="preserve"> </w:t>
+              <w:t>Team Leader</w:t>
             </w:r>
           </w:p>
         </w:tc>
@@ -668,12 +694,13 @@
             <w:tcW w:w="4957" w:type="dxa"/>
           </w:tcPr>
           <w:p>
-            <w:pPr>
-              <w:rPr>
-                <w:rFonts w:ascii="Times New Roman" w:eastAsia="Times New Roman" w:hAnsi="Times New Roman" w:cs="Times New Roman"/>
-                <w:spacing w:val="-1"/>
-              </w:rPr>
-            </w:pPr>
+            <w:r>
+              <w:rPr>
+                <w:rFonts w:ascii="Arial" w:eastAsia="Arial" w:hAnsi="Arial" w:cs="Arial"/>
+                <w:color w:val="2D3B45"/>
+              </w:rPr>
+              <w:t>Maki Benedicto</w:t>
+            </w:r>
           </w:p>
         </w:tc>
         <w:tc>
@@ -687,6 +714,13 @@
                 <w:spacing w:val="-1"/>
               </w:rPr>
             </w:pPr>
+            <w:r>
+              <w:rPr>
+                <w:rFonts w:ascii="Times New Roman" w:eastAsia="Times New Roman" w:hAnsi="Times New Roman" w:cs="Times New Roman"/>
+                <w:spacing w:val="-1"/>
+              </w:rPr>
+              <w:t>Team Member</w:t>
+            </w:r>
           </w:p>
         </w:tc>
       </w:tr>
@@ -699,12 +733,13 @@
             <w:tcW w:w="4957" w:type="dxa"/>
           </w:tcPr>
           <w:p>
-            <w:pPr>
-              <w:rPr>
-                <w:rFonts w:ascii="Times New Roman" w:eastAsia="Times New Roman" w:hAnsi="Times New Roman" w:cs="Times New Roman"/>
-                <w:spacing w:val="-1"/>
-              </w:rPr>
-            </w:pPr>
+            <w:r>
+              <w:rPr>
+                <w:rFonts w:ascii="Arial" w:eastAsia="Arial" w:hAnsi="Arial" w:cs="Arial"/>
+                <w:color w:val="2D3B45"/>
+              </w:rPr>
+              <w:t>Oscar Chung</w:t>
+            </w:r>
           </w:p>
         </w:tc>
         <w:tc>
@@ -718,6 +753,13 @@
                 <w:spacing w:val="-1"/>
               </w:rPr>
             </w:pPr>
+            <w:r>
+              <w:rPr>
+                <w:rFonts w:ascii="Times New Roman" w:eastAsia="Times New Roman" w:hAnsi="Times New Roman" w:cs="Times New Roman"/>
+                <w:spacing w:val="-1"/>
+              </w:rPr>
+              <w:t>Team Member</w:t>
+            </w:r>
           </w:p>
         </w:tc>
       </w:tr>
@@ -730,12 +772,13 @@
             <w:tcW w:w="4957" w:type="dxa"/>
           </w:tcPr>
           <w:p>
-            <w:pPr>
-              <w:rPr>
-                <w:rFonts w:ascii="Times New Roman" w:eastAsia="Times New Roman" w:hAnsi="Times New Roman" w:cs="Times New Roman"/>
-                <w:spacing w:val="-1"/>
-              </w:rPr>
-            </w:pPr>
+            <w:r>
+              <w:rPr>
+                <w:rFonts w:ascii="Arial" w:eastAsia="Arial" w:hAnsi="Arial" w:cs="Arial"/>
+                <w:color w:val="2D3B45"/>
+              </w:rPr>
+              <w:t>Mikael Sundstrom</w:t>
+            </w:r>
           </w:p>
         </w:tc>
         <w:tc>
@@ -749,6 +792,13 @@
                 <w:spacing w:val="-1"/>
               </w:rPr>
             </w:pPr>
+            <w:r>
+              <w:rPr>
+                <w:rFonts w:ascii="Times New Roman" w:eastAsia="Times New Roman" w:hAnsi="Times New Roman" w:cs="Times New Roman"/>
+                <w:spacing w:val="-1"/>
+              </w:rPr>
+              <w:t>Scrum Master</w:t>
+            </w:r>
           </w:p>
         </w:tc>
       </w:tr>
@@ -761,12 +811,13 @@
             <w:tcW w:w="4957" w:type="dxa"/>
           </w:tcPr>
           <w:p>
-            <w:pPr>
-              <w:rPr>
-                <w:rFonts w:ascii="Times New Roman" w:eastAsia="Times New Roman" w:hAnsi="Times New Roman" w:cs="Times New Roman"/>
-                <w:spacing w:val="-1"/>
-              </w:rPr>
-            </w:pPr>
+            <w:r>
+              <w:rPr>
+                <w:rFonts w:ascii="Arial" w:eastAsia="Arial" w:hAnsi="Arial" w:cs="Arial"/>
+                <w:color w:val="2D3B45"/>
+              </w:rPr>
+              <w:t>Nabhat Tanabunsombat</w:t>
+            </w:r>
           </w:p>
         </w:tc>
         <w:tc>
@@ -780,40 +831,18 @@
                 <w:spacing w:val="-1"/>
               </w:rPr>
             </w:pPr>
-          </w:p>
-        </w:tc>
-      </w:tr>
-      <w:tr>
-        <w:tc>
-          <w:tcPr>
-            <w:tcW w:w="4957" w:type="dxa"/>
-            <w:hideMark/>
-          </w:tcPr>
-          <w:p>
-            <w:pPr>
-              <w:rPr>
-                <w:rFonts w:ascii="Times New Roman" w:eastAsia="Times New Roman" w:hAnsi="Times New Roman" w:cs="Times New Roman"/>
-                <w:spacing w:val="-1"/>
-              </w:rPr>
-            </w:pPr>
-          </w:p>
-        </w:tc>
-        <w:tc>
-          <w:tcPr>
-            <w:tcW w:w="2835" w:type="dxa"/>
-            <w:hideMark/>
-          </w:tcPr>
-          <w:p>
-            <w:pPr>
-              <w:rPr>
-                <w:rFonts w:ascii="Times New Roman" w:eastAsia="Times New Roman" w:hAnsi="Times New Roman" w:cs="Times New Roman"/>
-                <w:spacing w:val="-1"/>
-              </w:rPr>
-            </w:pPr>
+            <w:r>
+              <w:rPr>
+                <w:rFonts w:ascii="Times New Roman" w:eastAsia="Times New Roman" w:hAnsi="Times New Roman" w:cs="Times New Roman"/>
+                <w:spacing w:val="-1"/>
+              </w:rPr>
+              <w:t>Team Member</w:t>
+            </w:r>
           </w:p>
         </w:tc>
       </w:tr>
     </w:tbl>
+    <w:p/>
     <w:p>
       <w:pPr>
         <w:outlineLvl w:val="1"/>
@@ -826,10 +855,7 @@
           <w:szCs w:val="34"/>
         </w:rPr>
       </w:pPr>
-    </w:p>
-    <w:p>
-      <w:pPr>
-        <w:outlineLvl w:val="1"/>
+      <w:r>
         <w:rPr>
           <w:rFonts w:ascii="Times New Roman" w:eastAsia="Times New Roman" w:hAnsi="Times New Roman" w:cs="Times New Roman"/>
           <w:b/>
@@ -838,7 +864,8 @@
           <w:sz w:val="34"/>
           <w:szCs w:val="34"/>
         </w:rPr>
-      </w:pPr>
+        <w:fldChar w:fldCharType="begin"/>
+      </w:r>
       <w:r>
         <w:rPr>
           <w:rFonts w:ascii="Times New Roman" w:eastAsia="Times New Roman" w:hAnsi="Times New Roman" w:cs="Times New Roman"/>
@@ -848,29 +875,7 @@
           <w:sz w:val="34"/>
           <w:szCs w:val="34"/>
         </w:rPr>
-        <w:t xml:space="preserve"> </w:t>
-      </w:r>
-      <w:r>
-        <w:rPr>
-          <w:rFonts w:ascii="Times New Roman" w:eastAsia="Times New Roman" w:hAnsi="Times New Roman" w:cs="Times New Roman"/>
-          <w:b/>
-          <w:bCs/>
-          <w:spacing w:val="-2"/>
-          <w:sz w:val="34"/>
-          <w:szCs w:val="34"/>
-        </w:rPr>
-        <w:fldChar w:fldCharType="begin"/>
-      </w:r>
-      <w:r>
-        <w:rPr>
-          <w:rFonts w:ascii="Times New Roman" w:eastAsia="Times New Roman" w:hAnsi="Times New Roman" w:cs="Times New Roman"/>
-          <w:b/>
-          <w:bCs/>
-          <w:spacing w:val="-2"/>
-          <w:sz w:val="34"/>
-          <w:szCs w:val="34"/>
-        </w:rPr>
-        <w:instrText xml:space="preserve"> INCLUDEPICTURE "/Users/gerope/Library/Group Containers/UBF8T346G9.ms/WebArchiveCopyPasteTempFiles/com.microsoft.Word/270f.png" \* MERGEFORMATINET </w:instrText>
+        <w:instrText xml:space="preserve"> INCLUDEPICTURE "C:\\Users\\gerope\\Library\\Group Containers\\UBF8T346G9.ms\\WebArchiveCopyPasteTempFiles\\com.microsoft.Word\\270f.png" \* MERGEFORMAT </w:instrText>
       </w:r>
       <w:r>
         <w:rPr>
@@ -894,7 +899,7 @@
           <w:szCs w:val="34"/>
         </w:rPr>
         <w:drawing>
-          <wp:inline distT="0" distB="0" distL="0" distR="0">
+          <wp:inline distT="0" distB="0" distL="0" distR="0" wp14:anchorId="6455E63F" wp14:editId="42E568CE">
             <wp:extent cx="185738" cy="185738"/>
             <wp:effectExtent l="0" t="0" r="5080" b="5080"/>
             <wp:docPr id="459473846" name="Picture 2" descr=":pencil2:"/>
@@ -1075,7 +1080,7 @@
                 <w:rFonts w:ascii="Times New Roman" w:eastAsia="Times New Roman" w:hAnsi="Times New Roman" w:cs="Times New Roman"/>
                 <w:spacing w:val="-1"/>
               </w:rPr>
-              <w:t>e.g., Bugs</w:t>
+              <w:t>Team Introduction</w:t>
             </w:r>
           </w:p>
         </w:tc>
@@ -1122,14 +1127,14 @@
                 <w:rFonts w:ascii="Times New Roman" w:eastAsia="Times New Roman" w:hAnsi="Times New Roman" w:cs="Times New Roman"/>
                 <w:spacing w:val="-1"/>
               </w:rPr>
-              <w:t>​​</w:t>
-            </w:r>
-            <w:r>
-              <w:rPr>
-                <w:rFonts w:ascii="Times New Roman" w:eastAsia="Times New Roman" w:hAnsi="Times New Roman" w:cs="Times New Roman"/>
-                <w:spacing w:val="-1"/>
-              </w:rPr>
-              <w:t xml:space="preserve"> </w:t>
+              <w:t>GIT Repository created, team contract drafted</w:t>
+            </w:r>
+            <w:r>
+              <w:rPr>
+                <w:rFonts w:ascii="Times New Roman" w:eastAsia="Times New Roman" w:hAnsi="Times New Roman" w:cs="Times New Roman"/>
+                <w:spacing w:val="-1"/>
+              </w:rPr>
+              <w:t xml:space="preserve"> and finalized</w:t>
             </w:r>
           </w:p>
         </w:tc>
@@ -1174,6 +1179,13 @@
                 <w:spacing w:val="-1"/>
               </w:rPr>
             </w:pPr>
+            <w:r>
+              <w:rPr>
+                <w:rFonts w:ascii="Times New Roman" w:eastAsia="Times New Roman" w:hAnsi="Times New Roman" w:cs="Times New Roman"/>
+                <w:spacing w:val="-1"/>
+              </w:rPr>
+              <w:t>None</w:t>
+            </w:r>
           </w:p>
         </w:tc>
       </w:tr>
@@ -1217,6 +1229,13 @@
                 <w:spacing w:val="-1"/>
               </w:rPr>
             </w:pPr>
+            <w:r>
+              <w:rPr>
+                <w:rFonts w:ascii="Times New Roman" w:eastAsia="Times New Roman" w:hAnsi="Times New Roman" w:cs="Times New Roman"/>
+                <w:spacing w:val="-1"/>
+              </w:rPr>
+              <w:t>No issues hindering capacity.</w:t>
+            </w:r>
           </w:p>
         </w:tc>
       </w:tr>
@@ -1265,19 +1284,25 @@
                 <w:rFonts w:ascii="Times New Roman" w:eastAsia="Times New Roman" w:hAnsi="Times New Roman" w:cs="Times New Roman"/>
                 <w:spacing w:val="-1"/>
               </w:rPr>
-              <w:t>​​</w:t>
-            </w:r>
-            <w:r>
-              <w:rPr>
-                <w:rFonts w:ascii="Times New Roman" w:eastAsia="Times New Roman" w:hAnsi="Times New Roman" w:cs="Times New Roman"/>
-                <w:spacing w:val="-1"/>
-              </w:rPr>
-              <w:t xml:space="preserve"> </w:t>
+              <w:t>GIT repository was created under the group name “Manufacturing,” and the team contract was drafted and discussed. Discord was established as the primary communication channel, a team meeting time was set, and a deadline was placed for signing the team contract.</w:t>
             </w:r>
           </w:p>
         </w:tc>
       </w:tr>
     </w:tbl>
+    <w:p>
+      <w:pPr>
+        <w:outlineLvl w:val="1"/>
+        <w:rPr>
+          <w:rFonts w:ascii="Times New Roman" w:eastAsia="Times New Roman" w:hAnsi="Times New Roman" w:cs="Times New Roman"/>
+          <w:b/>
+          <w:bCs/>
+          <w:spacing w:val="-2"/>
+          <w:sz w:val="34"/>
+          <w:szCs w:val="34"/>
+        </w:rPr>
+      </w:pPr>
+    </w:p>
     <w:p>
       <w:pPr>
         <w:spacing w:before="480"/>
@@ -1366,7 +1391,7 @@
         <w:tc>
           <w:tcPr>
             <w:tcW w:w="5811" w:type="dxa"/>
-            <w:shd w:val="clear" w:color="auto" w:fill="FFFFFF"/>
+            <w:shd w:val="clear" w:color="auto" w:fill="FFFFFF" w:themeFill="background1"/>
             <w:hideMark/>
           </w:tcPr>
           <w:p>
@@ -1388,7 +1413,15 @@
                 <w:rFonts w:ascii="Times New Roman" w:eastAsia="Times New Roman" w:hAnsi="Times New Roman" w:cs="Times New Roman"/>
                 <w:spacing w:val="-1"/>
               </w:rPr>
-              <w:t xml:space="preserve"> </w:t>
+              <w:t>January 30</w:t>
+            </w:r>
+            <w:r>
+              <w:rPr>
+                <w:rFonts w:ascii="Times New Roman" w:eastAsia="Times New Roman" w:hAnsi="Times New Roman" w:cs="Times New Roman"/>
+                <w:spacing w:val="-1"/>
+                <w:vertAlign w:val="superscript"/>
+              </w:rPr>
+              <w:t>th</w:t>
             </w:r>
           </w:p>
         </w:tc>
@@ -1430,6 +1463,29 @@
                 <w:spacing w:val="-1"/>
               </w:rPr>
             </w:pPr>
+            <w:r>
+              <w:rPr>
+                <w:rFonts w:ascii="Times New Roman" w:eastAsia="Times New Roman" w:hAnsi="Times New Roman" w:cs="Times New Roman"/>
+                <w:spacing w:val="-1"/>
+              </w:rPr>
+              <w:t>February 6</w:t>
+            </w:r>
+            <w:r>
+              <w:rPr>
+                <w:rFonts w:ascii="Times New Roman" w:eastAsia="Times New Roman" w:hAnsi="Times New Roman" w:cs="Times New Roman"/>
+                <w:spacing w:val="-1"/>
+                <w:vertAlign w:val="superscript"/>
+              </w:rPr>
+              <w:t>t</w:t>
+            </w:r>
+            <w:r>
+              <w:rPr>
+                <w:rFonts w:ascii="Times New Roman" w:eastAsia="Times New Roman" w:hAnsi="Times New Roman" w:cs="Times New Roman"/>
+                <w:spacing w:val="-1"/>
+                <w:vertAlign w:val="superscript"/>
+              </w:rPr>
+              <w:t>h</w:t>
+            </w:r>
           </w:p>
         </w:tc>
       </w:tr>
@@ -1480,9 +1536,8 @@
             <w:r>
               <w:rPr>
                 <w:rFonts w:ascii="Times New Roman" w:eastAsia="Times New Roman" w:hAnsi="Times New Roman" w:cs="Times New Roman"/>
-                <w:spacing w:val="-1"/>
-              </w:rPr>
-              <w:t xml:space="preserve"> </w:t>
+              </w:rPr>
+              <w:t>Use Case Diagram, Project Dataset, Project Description</w:t>
             </w:r>
           </w:p>
         </w:tc>
@@ -1524,6 +1579,13 @@
                 <w:spacing w:val="-1"/>
               </w:rPr>
             </w:pPr>
+            <w:r>
+              <w:rPr>
+                <w:rFonts w:ascii="Times New Roman" w:eastAsia="Times New Roman" w:hAnsi="Times New Roman" w:cs="Times New Roman"/>
+                <w:spacing w:val="-1"/>
+              </w:rPr>
+              <w:t>100%</w:t>
+            </w:r>
           </w:p>
         </w:tc>
       </w:tr>
@@ -1564,6 +1626,13 @@
                 <w:spacing w:val="-1"/>
               </w:rPr>
             </w:pPr>
+            <w:r>
+              <w:rPr>
+                <w:rFonts w:ascii="Times New Roman" w:eastAsia="Times New Roman" w:hAnsi="Times New Roman" w:cs="Times New Roman"/>
+                <w:spacing w:val="-1"/>
+              </w:rPr>
+              <w:t>0%</w:t>
+            </w:r>
           </w:p>
         </w:tc>
       </w:tr>
@@ -1609,76 +1678,96 @@
                 <w:rFonts w:ascii="Times New Roman" w:eastAsia="Times New Roman" w:hAnsi="Times New Roman" w:cs="Times New Roman"/>
                 <w:spacing w:val="-1"/>
               </w:rPr>
-              <w:t xml:space="preserve"> Member 1</w:t>
-            </w:r>
-          </w:p>
-          <w:p>
-            <w:pPr>
-              <w:rPr>
-                <w:rFonts w:ascii="Times New Roman" w:eastAsia="Times New Roman" w:hAnsi="Times New Roman" w:cs="Times New Roman"/>
-                <w:spacing w:val="-1"/>
-              </w:rPr>
-            </w:pPr>
-            <w:r>
-              <w:rPr>
-                <w:rFonts w:ascii="Times New Roman" w:eastAsia="Times New Roman" w:hAnsi="Times New Roman" w:cs="Times New Roman"/>
-                <w:spacing w:val="-1"/>
-              </w:rPr>
-              <w:t xml:space="preserve"> Member 2</w:t>
-            </w:r>
-          </w:p>
-          <w:p>
-            <w:pPr>
-              <w:rPr>
-                <w:rFonts w:ascii="Times New Roman" w:eastAsia="Times New Roman" w:hAnsi="Times New Roman" w:cs="Times New Roman"/>
-                <w:spacing w:val="-1"/>
-              </w:rPr>
-            </w:pPr>
-            <w:r>
-              <w:rPr>
-                <w:rFonts w:ascii="Times New Roman" w:eastAsia="Times New Roman" w:hAnsi="Times New Roman" w:cs="Times New Roman"/>
-                <w:spacing w:val="-1"/>
-              </w:rPr>
-              <w:t xml:space="preserve"> Member 3</w:t>
-            </w:r>
-          </w:p>
-          <w:p>
-            <w:pPr>
-              <w:rPr>
-                <w:rFonts w:ascii="Times New Roman" w:eastAsia="Times New Roman" w:hAnsi="Times New Roman" w:cs="Times New Roman"/>
-                <w:spacing w:val="-1"/>
-              </w:rPr>
-            </w:pPr>
-            <w:r>
-              <w:rPr>
-                <w:rFonts w:ascii="Times New Roman" w:eastAsia="Times New Roman" w:hAnsi="Times New Roman" w:cs="Times New Roman"/>
-                <w:spacing w:val="-1"/>
-              </w:rPr>
-              <w:t xml:space="preserve"> Member 4</w:t>
-            </w:r>
-          </w:p>
-          <w:p>
-            <w:pPr>
-              <w:rPr>
-                <w:rFonts w:ascii="Times New Roman" w:eastAsia="Times New Roman" w:hAnsi="Times New Roman" w:cs="Times New Roman"/>
-                <w:spacing w:val="-1"/>
-              </w:rPr>
-            </w:pPr>
-            <w:r>
-              <w:rPr>
-                <w:rFonts w:ascii="Times New Roman" w:eastAsia="Times New Roman" w:hAnsi="Times New Roman" w:cs="Times New Roman"/>
-                <w:spacing w:val="-1"/>
-              </w:rPr>
-              <w:t xml:space="preserve"> Member 5</w:t>
-            </w:r>
-          </w:p>
-          <w:p>
-            <w:pPr>
-              <w:rPr>
-                <w:rFonts w:ascii="Times New Roman" w:eastAsia="Times New Roman" w:hAnsi="Times New Roman" w:cs="Times New Roman"/>
-                <w:spacing w:val="-1"/>
-              </w:rPr>
-            </w:pPr>
+              <w:t xml:space="preserve">Nabhat Tanabunsombat – </w:t>
+            </w:r>
+            <w:r>
+              <w:rPr>
+                <w:rFonts w:ascii="Times New Roman" w:eastAsia="Times New Roman" w:hAnsi="Times New Roman" w:cs="Times New Roman"/>
+                <w:spacing w:val="-1"/>
+              </w:rPr>
+              <w:t>100%</w:t>
+            </w:r>
+          </w:p>
+          <w:p>
+            <w:pPr>
+              <w:rPr>
+                <w:rFonts w:ascii="Times New Roman" w:eastAsia="Times New Roman" w:hAnsi="Times New Roman" w:cs="Times New Roman"/>
+                <w:spacing w:val="-1"/>
+              </w:rPr>
+            </w:pPr>
+            <w:r>
+              <w:rPr>
+                <w:rFonts w:ascii="Times New Roman" w:eastAsia="Times New Roman" w:hAnsi="Times New Roman" w:cs="Times New Roman"/>
+                <w:spacing w:val="-1"/>
+              </w:rPr>
+              <w:t xml:space="preserve"> Maki Benedicto – </w:t>
+            </w:r>
+            <w:r>
+              <w:rPr>
+                <w:rFonts w:ascii="Times New Roman" w:eastAsia="Times New Roman" w:hAnsi="Times New Roman" w:cs="Times New Roman"/>
+                <w:spacing w:val="-1"/>
+              </w:rPr>
+              <w:t>100%</w:t>
+            </w:r>
+          </w:p>
+          <w:p>
+            <w:pPr>
+              <w:rPr>
+                <w:rFonts w:ascii="Times New Roman" w:eastAsia="Times New Roman" w:hAnsi="Times New Roman" w:cs="Times New Roman"/>
+                <w:spacing w:val="-1"/>
+              </w:rPr>
+            </w:pPr>
+            <w:r>
+              <w:rPr>
+                <w:rFonts w:ascii="Times New Roman" w:eastAsia="Times New Roman" w:hAnsi="Times New Roman" w:cs="Times New Roman"/>
+                <w:spacing w:val="-1"/>
+              </w:rPr>
+              <w:t xml:space="preserve"> Mikael Sundstrom – </w:t>
+            </w:r>
+            <w:r>
+              <w:rPr>
+                <w:rFonts w:ascii="Times New Roman" w:eastAsia="Times New Roman" w:hAnsi="Times New Roman" w:cs="Times New Roman"/>
+                <w:spacing w:val="-1"/>
+              </w:rPr>
+              <w:t>100%</w:t>
+            </w:r>
+            <w:r>
+              <w:rPr>
+                <w:rFonts w:ascii="Times New Roman" w:eastAsia="Times New Roman" w:hAnsi="Times New Roman" w:cs="Times New Roman"/>
+                <w:spacing w:val="-1"/>
+              </w:rPr>
+              <w:br/>
+              <w:t xml:space="preserve"> Sulman Ali – </w:t>
+            </w:r>
+            <w:r>
+              <w:rPr>
+                <w:rFonts w:ascii="Times New Roman" w:eastAsia="Times New Roman" w:hAnsi="Times New Roman" w:cs="Times New Roman"/>
+                <w:spacing w:val="-1"/>
+              </w:rPr>
+              <w:t>100%</w:t>
+            </w:r>
+          </w:p>
+          <w:p>
+            <w:pPr>
+              <w:rPr>
+                <w:rFonts w:ascii="Times New Roman" w:eastAsia="Times New Roman" w:hAnsi="Times New Roman" w:cs="Times New Roman"/>
+                <w:spacing w:val="-1"/>
+              </w:rPr>
+            </w:pPr>
+            <w:r>
+              <w:rPr>
+                <w:rFonts w:ascii="Times New Roman" w:eastAsia="Times New Roman" w:hAnsi="Times New Roman" w:cs="Times New Roman"/>
+                <w:spacing w:val="-1"/>
+              </w:rPr>
+              <w:t xml:space="preserve"> Oscar Chung – </w:t>
+            </w:r>
+            <w:r>
+              <w:rPr>
+                <w:rFonts w:ascii="Times New Roman" w:eastAsia="Times New Roman" w:hAnsi="Times New Roman" w:cs="Times New Roman"/>
+                <w:spacing w:val="-1"/>
+              </w:rPr>
+              <w:t>100%</w:t>
+            </w:r>
           </w:p>
         </w:tc>
       </w:tr>
@@ -1729,6 +1818,27 @@
                 <w:spacing w:val="-1"/>
               </w:rPr>
             </w:pPr>
+            <w:r>
+              <w:rPr>
+                <w:rFonts w:ascii="Times New Roman" w:eastAsia="Times New Roman" w:hAnsi="Times New Roman" w:cs="Times New Roman"/>
+                <w:spacing w:val="-1"/>
+              </w:rPr>
+              <w:t>Use-case</w:t>
+            </w:r>
+            <w:r>
+              <w:rPr>
+                <w:rFonts w:ascii="Times New Roman" w:eastAsia="Times New Roman" w:hAnsi="Times New Roman" w:cs="Times New Roman"/>
+                <w:spacing w:val="-1"/>
+              </w:rPr>
+              <w:t xml:space="preserve"> </w:t>
+            </w:r>
+            <w:r>
+              <w:rPr>
+                <w:rFonts w:ascii="Times New Roman" w:eastAsia="Times New Roman" w:hAnsi="Times New Roman" w:cs="Times New Roman"/>
+                <w:spacing w:val="-1"/>
+              </w:rPr>
+              <w:t>scenarios could change</w:t>
+            </w:r>
           </w:p>
         </w:tc>
       </w:tr>
@@ -1779,6 +1889,20 @@
                 <w:spacing w:val="-1"/>
               </w:rPr>
             </w:pPr>
+            <w:r>
+              <w:rPr>
+                <w:rFonts w:ascii="Times New Roman" w:eastAsia="Times New Roman" w:hAnsi="Times New Roman" w:cs="Times New Roman"/>
+                <w:spacing w:val="-1"/>
+              </w:rPr>
+              <w:t xml:space="preserve">Try and </w:t>
+            </w:r>
+            <w:r>
+              <w:rPr>
+                <w:rFonts w:ascii="Times New Roman" w:eastAsia="Times New Roman" w:hAnsi="Times New Roman" w:cs="Times New Roman"/>
+                <w:spacing w:val="-1"/>
+              </w:rPr>
+              <w:t>be as thorough as possible</w:t>
+            </w:r>
           </w:p>
         </w:tc>
       </w:tr>
@@ -1853,7 +1977,7 @@
           <w:szCs w:val="34"/>
         </w:rPr>
         <w:drawing>
-          <wp:inline distT="0" distB="0" distL="0" distR="0">
+          <wp:inline distT="0" distB="0" distL="0" distR="0" wp14:anchorId="2F8B3957" wp14:editId="7B6941F1">
             <wp:extent cx="178594" cy="178594"/>
             <wp:effectExtent l="0" t="0" r="0" b="0"/>
             <wp:docPr id="306956271" name="Picture 1" descr=":books:"/>
@@ -1928,25 +2052,58 @@
       <w:pPr>
         <w:numPr>
           <w:ilvl w:val="0"/>
-          <w:numId w:val="5"/>
+          <w:numId w:val="6"/>
         </w:numPr>
         <w:rPr>
           <w:rFonts w:ascii="Times New Roman" w:eastAsia="Times New Roman" w:hAnsi="Times New Roman" w:cs="Times New Roman"/>
           <w:spacing w:val="-1"/>
         </w:rPr>
       </w:pPr>
+      <w:r>
+        <w:rPr>
+          <w:rFonts w:ascii="Times New Roman" w:eastAsia="Times New Roman" w:hAnsi="Times New Roman" w:cs="Times New Roman"/>
+          <w:spacing w:val="-1"/>
+        </w:rPr>
+        <w:t>Lucid Chart</w:t>
+      </w:r>
     </w:p>
     <w:p>
       <w:pPr>
         <w:numPr>
           <w:ilvl w:val="0"/>
-          <w:numId w:val="5"/>
+          <w:numId w:val="6"/>
         </w:numPr>
         <w:rPr>
           <w:rFonts w:ascii="Times New Roman" w:eastAsia="Times New Roman" w:hAnsi="Times New Roman" w:cs="Times New Roman"/>
           <w:spacing w:val="-1"/>
         </w:rPr>
       </w:pPr>
+      <w:r>
+        <w:rPr>
+          <w:rFonts w:ascii="Times New Roman" w:eastAsia="Times New Roman" w:hAnsi="Times New Roman" w:cs="Times New Roman"/>
+          <w:spacing w:val="-1"/>
+        </w:rPr>
+        <w:t>GITHub Repository</w:t>
+      </w:r>
+    </w:p>
+    <w:p>
+      <w:pPr>
+        <w:numPr>
+          <w:ilvl w:val="0"/>
+          <w:numId w:val="6"/>
+        </w:numPr>
+        <w:rPr>
+          <w:rFonts w:ascii="Times New Roman" w:eastAsia="Times New Roman" w:hAnsi="Times New Roman" w:cs="Times New Roman"/>
+          <w:spacing w:val="-1"/>
+        </w:rPr>
+      </w:pPr>
+      <w:r>
+        <w:rPr>
+          <w:rFonts w:ascii="Times New Roman" w:eastAsia="Times New Roman" w:hAnsi="Times New Roman" w:cs="Times New Roman"/>
+          <w:spacing w:val="-1"/>
+        </w:rPr>
+        <w:t>Canvas notes</w:t>
+      </w:r>
     </w:p>
     <w:p>
       <w:pPr>
@@ -2680,6 +2837,119 @@
     </w:lvl>
   </w:abstractNum>
   <w:abstractNum w:abstractNumId="5" w15:restartNumberingAfterBreak="0">
+    <w:nsid w:val="2ED5D3E0"/>
+    <w:multiLevelType w:val="hybridMultilevel"/>
+    <w:tmpl w:val="F8185CAA"/>
+    <w:lvl w:ilvl="0" w:tplc="66C0315E">
+      <w:start w:val="1"/>
+      <w:numFmt w:val="bullet"/>
+      <w:lvlText w:val=""/>
+      <w:lvlJc w:val="left"/>
+      <w:pPr>
+        <w:ind w:left="720" w:hanging="360"/>
+      </w:pPr>
+      <w:rPr>
+        <w:rFonts w:ascii="Wingdings" w:hAnsi="Wingdings" w:hint="default"/>
+      </w:rPr>
+    </w:lvl>
+    <w:lvl w:ilvl="1" w:tplc="32C88530">
+      <w:start w:val="1"/>
+      <w:numFmt w:val="bullet"/>
+      <w:lvlText w:val="o"/>
+      <w:lvlJc w:val="left"/>
+      <w:pPr>
+        <w:ind w:left="1440" w:hanging="360"/>
+      </w:pPr>
+      <w:rPr>
+        <w:rFonts w:ascii="Courier New" w:hAnsi="Courier New" w:hint="default"/>
+      </w:rPr>
+    </w:lvl>
+    <w:lvl w:ilvl="2" w:tplc="F6B8B526">
+      <w:start w:val="1"/>
+      <w:numFmt w:val="bullet"/>
+      <w:lvlText w:val=""/>
+      <w:lvlJc w:val="left"/>
+      <w:pPr>
+        <w:ind w:left="2160" w:hanging="360"/>
+      </w:pPr>
+      <w:rPr>
+        <w:rFonts w:ascii="Wingdings" w:hAnsi="Wingdings" w:hint="default"/>
+      </w:rPr>
+    </w:lvl>
+    <w:lvl w:ilvl="3" w:tplc="DFECDE7C">
+      <w:start w:val="1"/>
+      <w:numFmt w:val="bullet"/>
+      <w:lvlText w:val=""/>
+      <w:lvlJc w:val="left"/>
+      <w:pPr>
+        <w:ind w:left="2880" w:hanging="360"/>
+      </w:pPr>
+      <w:rPr>
+        <w:rFonts w:ascii="Symbol" w:hAnsi="Symbol" w:hint="default"/>
+      </w:rPr>
+    </w:lvl>
+    <w:lvl w:ilvl="4" w:tplc="E7705AE4">
+      <w:start w:val="1"/>
+      <w:numFmt w:val="bullet"/>
+      <w:lvlText w:val="o"/>
+      <w:lvlJc w:val="left"/>
+      <w:pPr>
+        <w:ind w:left="3600" w:hanging="360"/>
+      </w:pPr>
+      <w:rPr>
+        <w:rFonts w:ascii="Courier New" w:hAnsi="Courier New" w:hint="default"/>
+      </w:rPr>
+    </w:lvl>
+    <w:lvl w:ilvl="5" w:tplc="74A44844">
+      <w:start w:val="1"/>
+      <w:numFmt w:val="bullet"/>
+      <w:lvlText w:val=""/>
+      <w:lvlJc w:val="left"/>
+      <w:pPr>
+        <w:ind w:left="4320" w:hanging="360"/>
+      </w:pPr>
+      <w:rPr>
+        <w:rFonts w:ascii="Wingdings" w:hAnsi="Wingdings" w:hint="default"/>
+      </w:rPr>
+    </w:lvl>
+    <w:lvl w:ilvl="6" w:tplc="DF7ACEB2">
+      <w:start w:val="1"/>
+      <w:numFmt w:val="bullet"/>
+      <w:lvlText w:val=""/>
+      <w:lvlJc w:val="left"/>
+      <w:pPr>
+        <w:ind w:left="5040" w:hanging="360"/>
+      </w:pPr>
+      <w:rPr>
+        <w:rFonts w:ascii="Symbol" w:hAnsi="Symbol" w:hint="default"/>
+      </w:rPr>
+    </w:lvl>
+    <w:lvl w:ilvl="7" w:tplc="2B98EF8E">
+      <w:start w:val="1"/>
+      <w:numFmt w:val="bullet"/>
+      <w:lvlText w:val="o"/>
+      <w:lvlJc w:val="left"/>
+      <w:pPr>
+        <w:ind w:left="5760" w:hanging="360"/>
+      </w:pPr>
+      <w:rPr>
+        <w:rFonts w:ascii="Courier New" w:hAnsi="Courier New" w:hint="default"/>
+      </w:rPr>
+    </w:lvl>
+    <w:lvl w:ilvl="8" w:tplc="A21A2796">
+      <w:start w:val="1"/>
+      <w:numFmt w:val="bullet"/>
+      <w:lvlText w:val=""/>
+      <w:lvlJc w:val="left"/>
+      <w:pPr>
+        <w:ind w:left="6480" w:hanging="360"/>
+      </w:pPr>
+      <w:rPr>
+        <w:rFonts w:ascii="Wingdings" w:hAnsi="Wingdings" w:hint="default"/>
+      </w:rPr>
+    </w:lvl>
+  </w:abstractNum>
+  <w:abstractNum w:abstractNumId="6" w15:restartNumberingAfterBreak="0">
     <w:nsid w:val="640B5225"/>
     <w:multiLevelType w:val="multilevel"/>
     <w:tmpl w:val="57C47EC8"/>
@@ -2828,22 +3098,25 @@
       </w:rPr>
     </w:lvl>
   </w:abstractNum>
-  <w:num w:numId="1" w16cid:durableId="751703640">
+  <w:num w:numId="1" w16cid:durableId="584263168">
     <w:abstractNumId w:val="5"/>
   </w:num>
-  <w:num w:numId="2" w16cid:durableId="21715846">
+  <w:num w:numId="2" w16cid:durableId="751703640">
+    <w:abstractNumId w:val="6"/>
+  </w:num>
+  <w:num w:numId="3" w16cid:durableId="21715846">
     <w:abstractNumId w:val="3"/>
   </w:num>
-  <w:num w:numId="3" w16cid:durableId="2050376029">
+  <w:num w:numId="4" w16cid:durableId="2050376029">
     <w:abstractNumId w:val="4"/>
   </w:num>
-  <w:num w:numId="4" w16cid:durableId="457534486">
+  <w:num w:numId="5" w16cid:durableId="457534486">
     <w:abstractNumId w:val="0"/>
   </w:num>
-  <w:num w:numId="5" w16cid:durableId="1239827093">
+  <w:num w:numId="6" w16cid:durableId="1239827093">
     <w:abstractNumId w:val="2"/>
   </w:num>
-  <w:num w:numId="6" w16cid:durableId="1316450997">
+  <w:num w:numId="7" w16cid:durableId="1316450997">
     <w:abstractNumId w:val="1"/>
   </w:num>
 </w:numbering>

</xml_diff>